<commit_message>
Completed first draft of the proposal
</commit_message>
<xml_diff>
--- a/Proposal.docx
+++ b/Proposal.docx
@@ -210,7 +210,43 @@
         <w:pStyle w:val="BodyText"/>
       </w:pPr>
       <w:r>
-        <w:t xml:space="preserve">The current rise of support for autocratic governance for the U.S. and abroad is suggested to be the result of white, working-class men who perceive their status in society to be declining and under threat by the rise of other demographic groups over the last 30 years (Gidron &amp; Hall, 2017). Moreover, supporters’ identification with a populist movement and leader is best encapsulated through the elusive ideals each country values being exploited by an autocratic leader. In relation to the support of an autocratic leader, a recurring theme is the use of identity and the aspirations of its citizenry (Wahba, 2022). A demographic characteristic attributed to the social and political landscape in the context when an autocratic or authoritarian leader is endorsed might also be explained as a reaction to a deteriorating state of a system or mechanism that has deprived its citizens of their basic needs (Neerdaels, 2024). More specifically, the lack of security/stability in a system or state may strongly influence individual support for adherence to an authoritarian/autocratic leadership style. For these reasons, we have decided to ask our first research question:</w:t>
+        <w:t xml:space="preserve">The current rise in support for autocratic governance in the U.S. is suggested to be the result of white, working-class men who perceive their status in society to be declining and under threat from the rise of other demographic groups over the last 30 years (Gidron &amp; Hall, 2017). This sense of</w:t>
+      </w:r>
+      <w:r>
+        <w:t xml:space="preserve"> </w:t>
+      </w:r>
+      <w:r>
+        <w:t xml:space="preserve">“</w:t>
+      </w:r>
+      <w:r>
+        <w:t xml:space="preserve">status threat</w:t>
+      </w:r>
+      <w:r>
+        <w:t xml:space="preserve">”</w:t>
+      </w:r>
+      <w:r>
+        <w:t xml:space="preserve"> </w:t>
+      </w:r>
+      <w:r>
+        <w:t xml:space="preserve">has effectively been channeled into support for right wing populism and its frontmen, including Donald Trump (Mutz, 2018). Trump, like many aspiring autocrats,</w:t>
+      </w:r>
+      <w:r>
+        <w:t xml:space="preserve"> </w:t>
+      </w:r>
+      <w:r>
+        <w:t xml:space="preserve">“</w:t>
+      </w:r>
+      <w:r>
+        <w:t xml:space="preserve">appeal[s] to his followers in their desperate need of something grand and powerful to help them avoid confronting their extinction anxiety</w:t>
+      </w:r>
+      <w:r>
+        <w:t xml:space="preserve">”</w:t>
+      </w:r>
+      <w:r>
+        <w:t xml:space="preserve"> </w:t>
+      </w:r>
+      <w:r>
+        <w:t xml:space="preserve">(Wahba, 2022, p. 185). The group that finds this rhetoric most compelling includes white, US-born, Christian, low-educated, cisgender, heterosexual men (Watson et al., 2022). While research has established this group as the most favorable to right wing populism in the U.S., no explicit connection has been verified between these demographic factors and support for autocracy specifically. The connection remains assumptive based on the notion that populism can naturally lead to a preference for autocratic leadership. To address this gap, we aim to answer the following research question:</w:t>
       </w:r>
       <w:r>
         <w:t xml:space="preserve"> </w:t>
@@ -220,7 +256,7 @@
           <w:i/>
           <w:iCs/>
         </w:rPr>
-        <w:t xml:space="preserve">What demographic or political characteristics are associated with support for autocratic governance or antidemocratic sentiments?</w:t>
+        <w:t xml:space="preserve">What demographic characteristics or political leanings are associated with support for autocratic leadership?</w:t>
       </w:r>
     </w:p>
     <w:p>
@@ -419,7 +455,7 @@
         <w:pStyle w:val="BodyText"/>
       </w:pPr>
       <w:r>
-        <w:t xml:space="preserve">Independent variables include demographic characteristics such as age, race, gender, and family income. In addition, we use</w:t>
+        <w:t xml:space="preserve">Independent variables include demographic characteristics such as age, race, gender, religion, and family income. In addition, we use</w:t>
       </w:r>
       <w:r>
         <w:t xml:space="preserve"> </w:t>
@@ -753,7 +789,7 @@
         <w:pStyle w:val="BodyText"/>
       </w:pPr>
       <w:r>
-        <w:t xml:space="preserve">Neerdaels, J., Teymoori, A., Tröster, C., &amp; Van Quaquebeke, N. (2024). When lack of control leads to uncertainty: Explaining the effect of anomie on support for authoritarianism. Journal of Personality and Social Psychology. Advance online publication.</w:t>
+        <w:t xml:space="preserve">Mutz, D. C. (2018). Status threat, not economic hardship, explains the 2016 presidential vote. Proceedings of the National Academy of Sciences, 115(19).</w:t>
       </w:r>
       <w:r>
         <w:t xml:space="preserve"> </w:t>
@@ -763,12 +799,9 @@
           <w:rPr>
             <w:rStyle w:val="Hyperlink"/>
           </w:rPr>
-          <w:t xml:space="preserve">https://doi.org/10.1037/pspi0000483</w:t>
+          <w:t xml:space="preserve">https://doi.org/10.1073/pnas.1718155115</w:t>
         </w:r>
       </w:hyperlink>
-      <w:r>
-        <w:t xml:space="preserve"> </w:t>
-      </w:r>
     </w:p>
     <w:p>
       <w:pPr>
@@ -850,6 +883,1078 @@
       </w:hyperlink>
     </w:p>
     <w:bookmarkEnd w:id="38"/>
+    <w:bookmarkStart w:id="42" w:name="codes"/>
+    <w:p>
+      <w:pPr>
+        <w:pStyle w:val="Heading2"/>
+      </w:pPr>
+      <w:r>
+        <w:t xml:space="preserve">Codes</w:t>
+      </w:r>
+    </w:p>
+    <w:p>
+      <w:pPr>
+        <w:pStyle w:val="SourceCode"/>
+      </w:pPr>
+      <w:r>
+        <w:rPr>
+          <w:rStyle w:val="VerbatimChar"/>
+        </w:rPr>
+        <w:t xml:space="preserve">## ── Attaching core tidyverse packages ──────────────────────── tidyverse 2.0.0 ──</w:t>
+      </w:r>
+      <w:r>
+        <w:br/>
+      </w:r>
+      <w:r>
+        <w:rPr>
+          <w:rStyle w:val="VerbatimChar"/>
+        </w:rPr>
+        <w:t xml:space="preserve">## ✔ dplyr     1.1.4     ✔ readr     2.1.5</w:t>
+      </w:r>
+      <w:r>
+        <w:br/>
+      </w:r>
+      <w:r>
+        <w:rPr>
+          <w:rStyle w:val="VerbatimChar"/>
+        </w:rPr>
+        <w:t xml:space="preserve">## ✔ forcats   1.0.0     ✔ stringr   1.5.1</w:t>
+      </w:r>
+      <w:r>
+        <w:br/>
+      </w:r>
+      <w:r>
+        <w:rPr>
+          <w:rStyle w:val="VerbatimChar"/>
+        </w:rPr>
+        <w:t xml:space="preserve">## ✔ ggplot2   3.5.1     ✔ tibble    3.2.1</w:t>
+      </w:r>
+      <w:r>
+        <w:br/>
+      </w:r>
+      <w:r>
+        <w:rPr>
+          <w:rStyle w:val="VerbatimChar"/>
+        </w:rPr>
+        <w:t xml:space="preserve">## ✔ lubridate 1.9.4     ✔ tidyr     1.3.1</w:t>
+      </w:r>
+      <w:r>
+        <w:br/>
+      </w:r>
+      <w:r>
+        <w:rPr>
+          <w:rStyle w:val="VerbatimChar"/>
+        </w:rPr>
+        <w:t xml:space="preserve">## ✔ purrr     1.0.2     </w:t>
+      </w:r>
+      <w:r>
+        <w:br/>
+      </w:r>
+      <w:r>
+        <w:rPr>
+          <w:rStyle w:val="VerbatimChar"/>
+        </w:rPr>
+        <w:t xml:space="preserve">## ── Conflicts ────────────────────────────────────────── tidyverse_conflicts() ──</w:t>
+      </w:r>
+      <w:r>
+        <w:br/>
+      </w:r>
+      <w:r>
+        <w:rPr>
+          <w:rStyle w:val="VerbatimChar"/>
+        </w:rPr>
+        <w:t xml:space="preserve">## ✖ dplyr::filter() masks stats::filter()</w:t>
+      </w:r>
+      <w:r>
+        <w:br/>
+      </w:r>
+      <w:r>
+        <w:rPr>
+          <w:rStyle w:val="VerbatimChar"/>
+        </w:rPr>
+        <w:t xml:space="preserve">## ✖ dplyr::lag()    masks stats::lag()</w:t>
+      </w:r>
+      <w:r>
+        <w:br/>
+      </w:r>
+      <w:r>
+        <w:rPr>
+          <w:rStyle w:val="VerbatimChar"/>
+        </w:rPr>
+        <w:t xml:space="preserve">## ℹ Use the conflicted package (&lt;http://conflicted.r-lib.org/&gt;) to force all conflicts to become errors</w:t>
+      </w:r>
+    </w:p>
+    <w:p>
+      <w:pPr>
+        <w:pStyle w:val="SourceCode"/>
+      </w:pPr>
+      <w:r>
+        <w:rPr>
+          <w:rStyle w:val="CommentTok"/>
+        </w:rPr>
+        <w:t xml:space="preserve">#read the data file</w:t>
+      </w:r>
+      <w:r>
+        <w:br/>
+      </w:r>
+      <w:r>
+        <w:rPr>
+          <w:rStyle w:val="NormalTok"/>
+        </w:rPr>
+        <w:t xml:space="preserve">amertrends </w:t>
+      </w:r>
+      <w:r>
+        <w:rPr>
+          <w:rStyle w:val="OtherTok"/>
+        </w:rPr>
+        <w:t xml:space="preserve">&lt;-</w:t>
+      </w:r>
+      <w:r>
+        <w:rPr>
+          <w:rStyle w:val="NormalTok"/>
+        </w:rPr>
+        <w:t xml:space="preserve"> </w:t>
+      </w:r>
+      <w:r>
+        <w:rPr>
+          <w:rStyle w:val="FunctionTok"/>
+        </w:rPr>
+        <w:t xml:space="preserve">read_sav</w:t>
+      </w:r>
+      <w:r>
+        <w:rPr>
+          <w:rStyle w:val="NormalTok"/>
+        </w:rPr>
+        <w:t xml:space="preserve">(</w:t>
+      </w:r>
+      <w:r>
+        <w:rPr>
+          <w:rStyle w:val="StringTok"/>
+        </w:rPr>
+        <w:t xml:space="preserve">"data/data-raw/W124_Mar23/ATP W124.sav"</w:t>
+      </w:r>
+      <w:r>
+        <w:rPr>
+          <w:rStyle w:val="NormalTok"/>
+        </w:rPr>
+        <w:t xml:space="preserve">)</w:t>
+      </w:r>
+      <w:r>
+        <w:br/>
+      </w:r>
+      <w:r>
+        <w:br/>
+      </w:r>
+      <w:r>
+        <w:rPr>
+          <w:rStyle w:val="CommentTok"/>
+        </w:rPr>
+        <w:t xml:space="preserve">#load the codebook for the data to understand what each variable represents</w:t>
+      </w:r>
+      <w:r>
+        <w:br/>
+      </w:r>
+      <w:r>
+        <w:rPr>
+          <w:rStyle w:val="NormalTok"/>
+        </w:rPr>
+        <w:t xml:space="preserve">amertrends_codebook </w:t>
+      </w:r>
+      <w:r>
+        <w:rPr>
+          <w:rStyle w:val="OtherTok"/>
+        </w:rPr>
+        <w:t xml:space="preserve">&lt;-</w:t>
+      </w:r>
+      <w:r>
+        <w:rPr>
+          <w:rStyle w:val="NormalTok"/>
+        </w:rPr>
+        <w:t xml:space="preserve"> </w:t>
+      </w:r>
+      <w:r>
+        <w:rPr>
+          <w:rStyle w:val="FunctionTok"/>
+        </w:rPr>
+        <w:t xml:space="preserve">read_excel</w:t>
+      </w:r>
+      <w:r>
+        <w:rPr>
+          <w:rStyle w:val="NormalTok"/>
+        </w:rPr>
+        <w:t xml:space="preserve">(</w:t>
+      </w:r>
+      <w:r>
+        <w:rPr>
+          <w:rStyle w:val="StringTok"/>
+        </w:rPr>
+        <w:t xml:space="preserve">"data/data-raw/W124_Mar23/ATP W124 Codebook.xlsx"</w:t>
+      </w:r>
+      <w:r>
+        <w:rPr>
+          <w:rStyle w:val="NormalTok"/>
+        </w:rPr>
+        <w:t xml:space="preserve">)</w:t>
+      </w:r>
+    </w:p>
+    <w:p>
+      <w:pPr>
+        <w:pStyle w:val="SourceCode"/>
+      </w:pPr>
+      <w:r>
+        <w:rPr>
+          <w:rStyle w:val="CommentTok"/>
+        </w:rPr>
+        <w:t xml:space="preserve">#selecting a subset the variables for exploration </w:t>
+      </w:r>
+      <w:r>
+        <w:br/>
+      </w:r>
+      <w:r>
+        <w:rPr>
+          <w:rStyle w:val="NormalTok"/>
+        </w:rPr>
+        <w:t xml:space="preserve">amertrends_subset </w:t>
+      </w:r>
+      <w:r>
+        <w:rPr>
+          <w:rStyle w:val="OtherTok"/>
+        </w:rPr>
+        <w:t xml:space="preserve">&lt;-</w:t>
+      </w:r>
+      <w:r>
+        <w:rPr>
+          <w:rStyle w:val="NormalTok"/>
+        </w:rPr>
+        <w:t xml:space="preserve"> amertrends </w:t>
+      </w:r>
+      <w:r>
+        <w:rPr>
+          <w:rStyle w:val="SpecialCharTok"/>
+        </w:rPr>
+        <w:t xml:space="preserve">|&gt;</w:t>
+      </w:r>
+      <w:r>
+        <w:rPr>
+          <w:rStyle w:val="NormalTok"/>
+        </w:rPr>
+        <w:t xml:space="preserve"> </w:t>
+      </w:r>
+      <w:r>
+        <w:br/>
+      </w:r>
+      <w:r>
+        <w:rPr>
+          <w:rStyle w:val="NormalTok"/>
+        </w:rPr>
+        <w:t xml:space="preserve">  </w:t>
+      </w:r>
+      <w:r>
+        <w:rPr>
+          <w:rStyle w:val="FunctionTok"/>
+        </w:rPr>
+        <w:t xml:space="preserve">select</w:t>
+      </w:r>
+      <w:r>
+        <w:rPr>
+          <w:rStyle w:val="NormalTok"/>
+        </w:rPr>
+        <w:t xml:space="preserve">(POLSYS_AUTOC_W124, POLSYS_JUNTA_W124, POLSYS_TECH_W124, POLSYS_REPUBLIC_W124, POLSYS_DIRECTDEM_W124, ECON_SIT_W124, SATISFIED_DEMOCRACY_W124, FAVPOL_BIDEN_W124, FAVPOL_TRUMP_W124, PARTYFAV_REP_W124, PARTYFAV_DEM_W124, PARTY_REPRESENT_W124, OFFICIALS_CARE_W124, NEWSSOURCE_e_W124, NEWSUSE_PLAT_a_W124, NEWSUSE_PLAT_b_W124, NEWSUSE_PLAT_c_W124, NEWSUSE_PLAT_d_W124, NEWSUSE_PLAT_e_W124, F_CREGION, F_CDIVISION, F_USR_SELFID, F_AGECAT, F_GENDER, F_EDUCCAT, F_EDUCCAT2, F_HISP, F_HISP_ORIGIN, F_RACECMB, F_RACETHNMOD, F_MARITAL, F_RELIG, F_BORN, F_RELIGCAT1, F_PARTY_FINAL, F_PARTYLN_FINAL, F_PARTYSUM_FINAL, F_PARTYSUMIDEO_FINAL, F_REG, F_INC_SDT1, F_IDEO, F_INC_TIER2)</w:t>
+      </w:r>
+      <w:r>
+        <w:br/>
+      </w:r>
+      <w:r>
+        <w:br/>
+      </w:r>
+      <w:r>
+        <w:rPr>
+          <w:rStyle w:val="CommentTok"/>
+        </w:rPr>
+        <w:t xml:space="preserve">#change variable names to snake_case</w:t>
+      </w:r>
+      <w:r>
+        <w:br/>
+      </w:r>
+      <w:r>
+        <w:rPr>
+          <w:rStyle w:val="NormalTok"/>
+        </w:rPr>
+        <w:t xml:space="preserve">amertrends_subset </w:t>
+      </w:r>
+      <w:r>
+        <w:rPr>
+          <w:rStyle w:val="OtherTok"/>
+        </w:rPr>
+        <w:t xml:space="preserve">&lt;-</w:t>
+      </w:r>
+      <w:r>
+        <w:rPr>
+          <w:rStyle w:val="NormalTok"/>
+        </w:rPr>
+        <w:t xml:space="preserve"> janitor</w:t>
+      </w:r>
+      <w:r>
+        <w:rPr>
+          <w:rStyle w:val="SpecialCharTok"/>
+        </w:rPr>
+        <w:t xml:space="preserve">::</w:t>
+      </w:r>
+      <w:r>
+        <w:rPr>
+          <w:rStyle w:val="FunctionTok"/>
+        </w:rPr>
+        <w:t xml:space="preserve">clean_names</w:t>
+      </w:r>
+      <w:r>
+        <w:rPr>
+          <w:rStyle w:val="NormalTok"/>
+        </w:rPr>
+        <w:t xml:space="preserve">(amertrends_subset)</w:t>
+      </w:r>
+      <w:r>
+        <w:br/>
+      </w:r>
+      <w:r>
+        <w:br/>
+      </w:r>
+      <w:r>
+        <w:rPr>
+          <w:rStyle w:val="CommentTok"/>
+        </w:rPr>
+        <w:t xml:space="preserve">#converting 99 to NA (99 means "refused"/didn't answer that question so it must be treated as NA)</w:t>
+      </w:r>
+      <w:r>
+        <w:br/>
+      </w:r>
+      <w:r>
+        <w:rPr>
+          <w:rStyle w:val="NormalTok"/>
+        </w:rPr>
+        <w:t xml:space="preserve">amertrends_subset </w:t>
+      </w:r>
+      <w:r>
+        <w:rPr>
+          <w:rStyle w:val="OtherTok"/>
+        </w:rPr>
+        <w:t xml:space="preserve">&lt;-</w:t>
+      </w:r>
+      <w:r>
+        <w:rPr>
+          <w:rStyle w:val="NormalTok"/>
+        </w:rPr>
+        <w:t xml:space="preserve"> amertrends_subset </w:t>
+      </w:r>
+      <w:r>
+        <w:rPr>
+          <w:rStyle w:val="SpecialCharTok"/>
+        </w:rPr>
+        <w:t xml:space="preserve">|&gt;</w:t>
+      </w:r>
+      <w:r>
+        <w:rPr>
+          <w:rStyle w:val="NormalTok"/>
+        </w:rPr>
+        <w:t xml:space="preserve"> </w:t>
+      </w:r>
+      <w:r>
+        <w:br/>
+      </w:r>
+      <w:r>
+        <w:rPr>
+          <w:rStyle w:val="NormalTok"/>
+        </w:rPr>
+        <w:t xml:space="preserve">  </w:t>
+      </w:r>
+      <w:r>
+        <w:rPr>
+          <w:rStyle w:val="FunctionTok"/>
+        </w:rPr>
+        <w:t xml:space="preserve">mutate</w:t>
+      </w:r>
+      <w:r>
+        <w:rPr>
+          <w:rStyle w:val="NormalTok"/>
+        </w:rPr>
+        <w:t xml:space="preserve">(</w:t>
+      </w:r>
+      <w:r>
+        <w:rPr>
+          <w:rStyle w:val="FunctionTok"/>
+        </w:rPr>
+        <w:t xml:space="preserve">across</w:t>
+      </w:r>
+      <w:r>
+        <w:rPr>
+          <w:rStyle w:val="NormalTok"/>
+        </w:rPr>
+        <w:t xml:space="preserve">(</w:t>
+      </w:r>
+      <w:r>
+        <w:rPr>
+          <w:rStyle w:val="FunctionTok"/>
+        </w:rPr>
+        <w:t xml:space="preserve">everything</w:t>
+      </w:r>
+      <w:r>
+        <w:rPr>
+          <w:rStyle w:val="NormalTok"/>
+        </w:rPr>
+        <w:t xml:space="preserve">(), </w:t>
+      </w:r>
+      <w:r>
+        <w:rPr>
+          <w:rStyle w:val="SpecialCharTok"/>
+        </w:rPr>
+        <w:t xml:space="preserve">~</w:t>
+      </w:r>
+      <w:r>
+        <w:rPr>
+          <w:rStyle w:val="NormalTok"/>
+        </w:rPr>
+        <w:t xml:space="preserve"> </w:t>
+      </w:r>
+      <w:r>
+        <w:rPr>
+          <w:rStyle w:val="FunctionTok"/>
+        </w:rPr>
+        <w:t xml:space="preserve">replace</w:t>
+      </w:r>
+      <w:r>
+        <w:rPr>
+          <w:rStyle w:val="NormalTok"/>
+        </w:rPr>
+        <w:t xml:space="preserve">(.x, .x </w:t>
+      </w:r>
+      <w:r>
+        <w:rPr>
+          <w:rStyle w:val="SpecialCharTok"/>
+        </w:rPr>
+        <w:t xml:space="preserve">==</w:t>
+      </w:r>
+      <w:r>
+        <w:rPr>
+          <w:rStyle w:val="NormalTok"/>
+        </w:rPr>
+        <w:t xml:space="preserve"> </w:t>
+      </w:r>
+      <w:r>
+        <w:rPr>
+          <w:rStyle w:val="DecValTok"/>
+        </w:rPr>
+        <w:t xml:space="preserve">99</w:t>
+      </w:r>
+      <w:r>
+        <w:rPr>
+          <w:rStyle w:val="NormalTok"/>
+        </w:rPr>
+        <w:t xml:space="preserve">, </w:t>
+      </w:r>
+      <w:r>
+        <w:rPr>
+          <w:rStyle w:val="ConstantTok"/>
+        </w:rPr>
+        <w:t xml:space="preserve">NA</w:t>
+      </w:r>
+      <w:r>
+        <w:rPr>
+          <w:rStyle w:val="NormalTok"/>
+        </w:rPr>
+        <w:t xml:space="preserve">)))</w:t>
+      </w:r>
+      <w:r>
+        <w:br/>
+      </w:r>
+      <w:r>
+        <w:br/>
+      </w:r>
+      <w:r>
+        <w:rPr>
+          <w:rStyle w:val="CommentTok"/>
+        </w:rPr>
+        <w:t xml:space="preserve">#visualize missing data in the subset</w:t>
+      </w:r>
+      <w:r>
+        <w:br/>
+      </w:r>
+      <w:r>
+        <w:rPr>
+          <w:rStyle w:val="NormalTok"/>
+        </w:rPr>
+        <w:t xml:space="preserve">visdat</w:t>
+      </w:r>
+      <w:r>
+        <w:rPr>
+          <w:rStyle w:val="SpecialCharTok"/>
+        </w:rPr>
+        <w:t xml:space="preserve">::</w:t>
+      </w:r>
+      <w:r>
+        <w:rPr>
+          <w:rStyle w:val="FunctionTok"/>
+        </w:rPr>
+        <w:t xml:space="preserve">vis_miss</w:t>
+      </w:r>
+      <w:r>
+        <w:rPr>
+          <w:rStyle w:val="NormalTok"/>
+        </w:rPr>
+        <w:t xml:space="preserve">(amertrends_subset)</w:t>
+      </w:r>
+    </w:p>
+    <w:p>
+      <w:pPr>
+        <w:pStyle w:val="FirstParagraph"/>
+      </w:pPr>
+      <w:r>
+        <w:drawing>
+          <wp:inline>
+            <wp:extent cx="5334000" cy="4267200"/>
+            <wp:effectExtent b="0" l="0" r="0" t="0"/>
+            <wp:docPr descr="" title="" id="40" name="Picture"/>
+            <a:graphic>
+              <a:graphicData uri="http://schemas.openxmlformats.org/drawingml/2006/picture">
+                <pic:pic>
+                  <pic:nvPicPr>
+                    <pic:cNvPr descr="Proposal_files/figure-docx/data-cleaning-and-exploration-1.png" id="41" name="Picture"/>
+                    <pic:cNvPicPr>
+                      <a:picLocks noChangeArrowheads="1" noChangeAspect="1"/>
+                    </pic:cNvPicPr>
+                  </pic:nvPicPr>
+                  <pic:blipFill>
+                    <a:blip r:embed="rId39"/>
+                    <a:stretch>
+                      <a:fillRect/>
+                    </a:stretch>
+                  </pic:blipFill>
+                  <pic:spPr bwMode="auto">
+                    <a:xfrm>
+                      <a:off x="0" y="0"/>
+                      <a:ext cx="5334000" cy="4267200"/>
+                    </a:xfrm>
+                    <a:prstGeom prst="rect">
+                      <a:avLst/>
+                    </a:prstGeom>
+                    <a:noFill/>
+                    <a:ln w="9525">
+                      <a:noFill/>
+                      <a:headEnd/>
+                      <a:tailEnd/>
+                    </a:ln>
+                  </pic:spPr>
+                </pic:pic>
+              </a:graphicData>
+            </a:graphic>
+          </wp:inline>
+        </w:drawing>
+      </w:r>
+    </w:p>
+    <w:p>
+      <w:pPr>
+        <w:pStyle w:val="SourceCode"/>
+      </w:pPr>
+      <w:r>
+        <w:rPr>
+          <w:rStyle w:val="CommentTok"/>
+        </w:rPr>
+        <w:t xml:space="preserve">#many of the columns are treated as numeric despite being categorical/factor, because the responses are numbers that represent words/sentence choices</w:t>
+      </w:r>
+      <w:r>
+        <w:br/>
+      </w:r>
+      <w:r>
+        <w:rPr>
+          <w:rStyle w:val="CommentTok"/>
+        </w:rPr>
+        <w:t xml:space="preserve">#fix this by redefining the column types</w:t>
+      </w:r>
+      <w:r>
+        <w:br/>
+      </w:r>
+      <w:r>
+        <w:rPr>
+          <w:rStyle w:val="NormalTok"/>
+        </w:rPr>
+        <w:t xml:space="preserve">amertrends_subset </w:t>
+      </w:r>
+      <w:r>
+        <w:rPr>
+          <w:rStyle w:val="OtherTok"/>
+        </w:rPr>
+        <w:t xml:space="preserve">&lt;-</w:t>
+      </w:r>
+      <w:r>
+        <w:rPr>
+          <w:rStyle w:val="NormalTok"/>
+        </w:rPr>
+        <w:t xml:space="preserve"> amertrends_subset </w:t>
+      </w:r>
+      <w:r>
+        <w:rPr>
+          <w:rStyle w:val="SpecialCharTok"/>
+        </w:rPr>
+        <w:t xml:space="preserve">|&gt;</w:t>
+      </w:r>
+      <w:r>
+        <w:rPr>
+          <w:rStyle w:val="NormalTok"/>
+        </w:rPr>
+        <w:t xml:space="preserve"> </w:t>
+      </w:r>
+      <w:r>
+        <w:br/>
+      </w:r>
+      <w:r>
+        <w:rPr>
+          <w:rStyle w:val="NormalTok"/>
+        </w:rPr>
+        <w:t xml:space="preserve">  </w:t>
+      </w:r>
+      <w:r>
+        <w:rPr>
+          <w:rStyle w:val="FunctionTok"/>
+        </w:rPr>
+        <w:t xml:space="preserve">mutate</w:t>
+      </w:r>
+      <w:r>
+        <w:rPr>
+          <w:rStyle w:val="NormalTok"/>
+        </w:rPr>
+        <w:t xml:space="preserve">(</w:t>
+      </w:r>
+      <w:r>
+        <w:rPr>
+          <w:rStyle w:val="FunctionTok"/>
+        </w:rPr>
+        <w:t xml:space="preserve">across</w:t>
+      </w:r>
+      <w:r>
+        <w:rPr>
+          <w:rStyle w:val="NormalTok"/>
+        </w:rPr>
+        <w:t xml:space="preserve">(</w:t>
+      </w:r>
+      <w:r>
+        <w:rPr>
+          <w:rStyle w:val="FunctionTok"/>
+        </w:rPr>
+        <w:t xml:space="preserve">where</w:t>
+      </w:r>
+      <w:r>
+        <w:rPr>
+          <w:rStyle w:val="NormalTok"/>
+        </w:rPr>
+        <w:t xml:space="preserve">(is.numeric), as.factor))</w:t>
+      </w:r>
+      <w:r>
+        <w:br/>
+      </w:r>
+      <w:r>
+        <w:br/>
+      </w:r>
+      <w:r>
+        <w:rPr>
+          <w:rStyle w:val="FunctionTok"/>
+        </w:rPr>
+        <w:t xml:space="preserve">str</w:t>
+      </w:r>
+      <w:r>
+        <w:rPr>
+          <w:rStyle w:val="NormalTok"/>
+        </w:rPr>
+        <w:t xml:space="preserve">(amertrends_subset)</w:t>
+      </w:r>
+    </w:p>
+    <w:p>
+      <w:pPr>
+        <w:pStyle w:val="SourceCode"/>
+      </w:pPr>
+      <w:r>
+        <w:rPr>
+          <w:rStyle w:val="VerbatimChar"/>
+        </w:rPr>
+        <w:t xml:space="preserve">## tibble [3,576 × 42] (S3: tbl_df/tbl/data.frame)</w:t>
+      </w:r>
+      <w:r>
+        <w:br/>
+      </w:r>
+      <w:r>
+        <w:rPr>
+          <w:rStyle w:val="VerbatimChar"/>
+        </w:rPr>
+        <w:t xml:space="preserve">##  $ polsys_autoc_w124       : Factor w/ 4 levels "1","2","3","4": 3 2 4 4 3 3 4 4 3 4 ...</w:t>
+      </w:r>
+      <w:r>
+        <w:br/>
+      </w:r>
+      <w:r>
+        <w:rPr>
+          <w:rStyle w:val="VerbatimChar"/>
+        </w:rPr>
+        <w:t xml:space="preserve">##  $ polsys_junta_w124       : Factor w/ 4 levels "1","2","3","4": 4 4 4 4 2 2 4 4 3 4 ...</w:t>
+      </w:r>
+      <w:r>
+        <w:br/>
+      </w:r>
+      <w:r>
+        <w:rPr>
+          <w:rStyle w:val="VerbatimChar"/>
+        </w:rPr>
+        <w:t xml:space="preserve">##  $ polsys_tech_w124        : Factor w/ 4 levels "1","2","3","4": 3 4 4 4 2 3 3 4 3 3 ...</w:t>
+      </w:r>
+      <w:r>
+        <w:br/>
+      </w:r>
+      <w:r>
+        <w:rPr>
+          <w:rStyle w:val="VerbatimChar"/>
+        </w:rPr>
+        <w:t xml:space="preserve">##  $ polsys_republic_w124    : Factor w/ 4 levels "1","2","3","4": 2 1 1 2 3 2 1 3 2 1 ...</w:t>
+      </w:r>
+      <w:r>
+        <w:br/>
+      </w:r>
+      <w:r>
+        <w:rPr>
+          <w:rStyle w:val="VerbatimChar"/>
+        </w:rPr>
+        <w:t xml:space="preserve">##  $ polsys_directdem_w124   : Factor w/ 4 levels "1","2","3","4": 3 1 2 2 2 3 2 2 2 3 ...</w:t>
+      </w:r>
+      <w:r>
+        <w:br/>
+      </w:r>
+      <w:r>
+        <w:rPr>
+          <w:rStyle w:val="VerbatimChar"/>
+        </w:rPr>
+        <w:t xml:space="preserve">##  $ econ_sit_w124           : Factor w/ 4 levels "1","2","3","4": 2 4 3 4 3 2 4 4 2 3 ...</w:t>
+      </w:r>
+      <w:r>
+        <w:br/>
+      </w:r>
+      <w:r>
+        <w:rPr>
+          <w:rStyle w:val="VerbatimChar"/>
+        </w:rPr>
+        <w:t xml:space="preserve">##  $ satisfied_democracy_w124: Factor w/ 4 levels "1","2","3","4": 3 4 3 4 2 3 4 3 3 3 ...</w:t>
+      </w:r>
+      <w:r>
+        <w:br/>
+      </w:r>
+      <w:r>
+        <w:rPr>
+          <w:rStyle w:val="VerbatimChar"/>
+        </w:rPr>
+        <w:t xml:space="preserve">##  $ favpol_biden_w124       : Factor w/ 5 levels "1","2","3","4",..: 2 4 4 4 4 3 4 4 2 4 ...</w:t>
+      </w:r>
+      <w:r>
+        <w:br/>
+      </w:r>
+      <w:r>
+        <w:rPr>
+          <w:rStyle w:val="VerbatimChar"/>
+        </w:rPr>
+        <w:t xml:space="preserve">##  $ favpol_trump_w124       : Factor w/ 5 levels "1","2","3","4",..: 3 1 3 1 2 3 2 2 3 3 ...</w:t>
+      </w:r>
+      <w:r>
+        <w:br/>
+      </w:r>
+      <w:r>
+        <w:rPr>
+          <w:rStyle w:val="VerbatimChar"/>
+        </w:rPr>
+        <w:t xml:space="preserve">##  $ partyfav_rep_w124       : Factor w/ 4 levels "1","2","3","4": 3 2 2 2 2 3 2 2 3 2 ...</w:t>
+      </w:r>
+      <w:r>
+        <w:br/>
+      </w:r>
+      <w:r>
+        <w:rPr>
+          <w:rStyle w:val="VerbatimChar"/>
+        </w:rPr>
+        <w:t xml:space="preserve">##  $ partyfav_dem_w124       : Factor w/ 4 levels "1","2","3","4": 2 4 3 4 4 2 4 4 2 4 ...</w:t>
+      </w:r>
+      <w:r>
+        <w:br/>
+      </w:r>
+      <w:r>
+        <w:rPr>
+          <w:rStyle w:val="VerbatimChar"/>
+        </w:rPr>
+        <w:t xml:space="preserve">##  $ party_represent_w124    : Factor w/ 2 levels "1","2": 2 2 2 1 1 2 1 2 1 1 ...</w:t>
+      </w:r>
+      <w:r>
+        <w:br/>
+      </w:r>
+      <w:r>
+        <w:rPr>
+          <w:rStyle w:val="VerbatimChar"/>
+        </w:rPr>
+        <w:t xml:space="preserve">##  $ officials_care_w124     : Factor w/ 2 levels "1","2": 2 2 1 2 2 2 2 2 1 2 ...</w:t>
+      </w:r>
+      <w:r>
+        <w:br/>
+      </w:r>
+      <w:r>
+        <w:rPr>
+          <w:rStyle w:val="VerbatimChar"/>
+        </w:rPr>
+        <w:t xml:space="preserve">##  $ newssource_e_w124       : Factor w/ 5 levels "1","2","3","4",..: 5 2 4 4 3 4 5 3 2 3 ...</w:t>
+      </w:r>
+      <w:r>
+        <w:br/>
+      </w:r>
+      <w:r>
+        <w:rPr>
+          <w:rStyle w:val="VerbatimChar"/>
+        </w:rPr>
+        <w:t xml:space="preserve">##  $ newsuse_plat_a_w124     : Factor w/ 4 levels "1","2","3","4": NA 3 NA NA 3 NA NA 1 1 1 ...</w:t>
+      </w:r>
+      <w:r>
+        <w:br/>
+      </w:r>
+      <w:r>
+        <w:rPr>
+          <w:rStyle w:val="VerbatimChar"/>
+        </w:rPr>
+        <w:t xml:space="preserve">##  $ newsuse_plat_b_w124     : Factor w/ 4 levels "1","2","3","4": NA 3 NA NA 3 NA NA 2 1 3 ...</w:t>
+      </w:r>
+      <w:r>
+        <w:br/>
+      </w:r>
+      <w:r>
+        <w:rPr>
+          <w:rStyle w:val="VerbatimChar"/>
+        </w:rPr>
+        <w:t xml:space="preserve">##  $ newsuse_plat_c_w124     : Factor w/ 4 levels "1","2","3","4": NA 3 NA NA 3 NA NA 3 1 1 ...</w:t>
+      </w:r>
+      <w:r>
+        <w:br/>
+      </w:r>
+      <w:r>
+        <w:rPr>
+          <w:rStyle w:val="VerbatimChar"/>
+        </w:rPr>
+        <w:t xml:space="preserve">##  $ newsuse_plat_d_w124     : Factor w/ 4 levels "1","2","3","4": NA 3 NA NA 3 NA NA 2 1 1 ...</w:t>
+      </w:r>
+      <w:r>
+        <w:br/>
+      </w:r>
+      <w:r>
+        <w:rPr>
+          <w:rStyle w:val="VerbatimChar"/>
+        </w:rPr>
+        <w:t xml:space="preserve">##  $ newsuse_plat_e_w124     : Factor w/ 4 levels "1","2","3","4": NA 3 NA NA 3 NA NA 3 2 3 ...</w:t>
+      </w:r>
+      <w:r>
+        <w:br/>
+      </w:r>
+      <w:r>
+        <w:rPr>
+          <w:rStyle w:val="VerbatimChar"/>
+        </w:rPr>
+        <w:t xml:space="preserve">##  $ f_cregion               : Factor w/ 4 levels "1","2","3","4": 4 4 1 3 4 2 3 2 1 1 ...</w:t>
+      </w:r>
+      <w:r>
+        <w:br/>
+      </w:r>
+      <w:r>
+        <w:rPr>
+          <w:rStyle w:val="VerbatimChar"/>
+        </w:rPr>
+        <w:t xml:space="preserve">##  $ f_cdivision             : Factor w/ 9 levels "1","2","3","4",..: 9 9 2 7 8 3 5 3 1 2 ...</w:t>
+      </w:r>
+      <w:r>
+        <w:br/>
+      </w:r>
+      <w:r>
+        <w:rPr>
+          <w:rStyle w:val="VerbatimChar"/>
+        </w:rPr>
+        <w:t xml:space="preserve">##  $ f_usr_selfid            : Factor w/ 3 levels "1","2","3": 2 3 2 3 1 3 3 3 1 2 ...</w:t>
+      </w:r>
+      <w:r>
+        <w:br/>
+      </w:r>
+      <w:r>
+        <w:rPr>
+          <w:rStyle w:val="VerbatimChar"/>
+        </w:rPr>
+        <w:t xml:space="preserve">##  $ f_agecat                : Factor w/ 4 levels "1","2","3","4": 3 3 1 3 3 4 4 4 3 4 ...</w:t>
+      </w:r>
+      <w:r>
+        <w:br/>
+      </w:r>
+      <w:r>
+        <w:rPr>
+          <w:rStyle w:val="VerbatimChar"/>
+        </w:rPr>
+        <w:t xml:space="preserve">##  $ f_gender                : Factor w/ 3 levels "1","2","3": 2 1 2 1 2 2 1 2 1 2 ...</w:t>
+      </w:r>
+      <w:r>
+        <w:br/>
+      </w:r>
+      <w:r>
+        <w:rPr>
+          <w:rStyle w:val="VerbatimChar"/>
+        </w:rPr>
+        <w:t xml:space="preserve">##  $ f_educcat               : Factor w/ 3 levels "1","2","3": 1 2 1 2 2 3 1 3 1 1 ...</w:t>
+      </w:r>
+      <w:r>
+        <w:br/>
+      </w:r>
+      <w:r>
+        <w:rPr>
+          <w:rStyle w:val="VerbatimChar"/>
+        </w:rPr>
+        <w:t xml:space="preserve">##  $ f_educcat2              : Factor w/ 6 levels "1","2","3","4",..: 6 3 5 4 3 1 6 2 5 6 ...</w:t>
+      </w:r>
+      <w:r>
+        <w:br/>
+      </w:r>
+      <w:r>
+        <w:rPr>
+          <w:rStyle w:val="VerbatimChar"/>
+        </w:rPr>
+        <w:t xml:space="preserve">##  $ f_hisp                  : Factor w/ 2 levels "1","2": 2 1 2 2 2 2 2 2 2 2 ...</w:t>
+      </w:r>
+      <w:r>
+        <w:br/>
+      </w:r>
+      <w:r>
+        <w:rPr>
+          <w:rStyle w:val="VerbatimChar"/>
+        </w:rPr>
+        <w:t xml:space="preserve">##  $ f_hisp_origin           : Factor w/ 9 levels "1","2","3","4",..: NA 1 NA NA NA NA NA NA NA NA ...</w:t>
+      </w:r>
+      <w:r>
+        <w:br/>
+      </w:r>
+      <w:r>
+        <w:rPr>
+          <w:rStyle w:val="VerbatimChar"/>
+        </w:rPr>
+        <w:t xml:space="preserve">##  $ f_racecmb               : Factor w/ 5 levels "1","2","3","4",..: 1 1 1 1 1 1 1 1 3 1 ...</w:t>
+      </w:r>
+      <w:r>
+        <w:br/>
+      </w:r>
+      <w:r>
+        <w:rPr>
+          <w:rStyle w:val="VerbatimChar"/>
+        </w:rPr>
+        <w:t xml:space="preserve">##  $ f_racethnmod            : Factor w/ 5 levels "1","2","3","4",..: 1 3 1 1 1 1 1 1 5 1 ...</w:t>
+      </w:r>
+      <w:r>
+        <w:br/>
+      </w:r>
+      <w:r>
+        <w:rPr>
+          <w:rStyle w:val="VerbatimChar"/>
+        </w:rPr>
+        <w:t xml:space="preserve">##  $ f_marital               : Factor w/ 6 levels "1","2","3","4",..: 1 1 6 1 6 5 1 2 6 6 ...</w:t>
+      </w:r>
+      <w:r>
+        <w:br/>
+      </w:r>
+      <w:r>
+        <w:rPr>
+          <w:rStyle w:val="VerbatimChar"/>
+        </w:rPr>
+        <w:t xml:space="preserve">##  $ f_relig                 : Factor w/ 12 levels "1","2","3","4",..: 1 10 1 1 1 2 2 12 1 1 ...</w:t>
+      </w:r>
+      <w:r>
+        <w:br/>
+      </w:r>
+      <w:r>
+        <w:rPr>
+          <w:rStyle w:val="VerbatimChar"/>
+        </w:rPr>
+        <w:t xml:space="preserve">##  $ f_born                  : Factor w/ 2 levels "1","2": 2 NA 1 1 1 2 2 NA 2 1 ...</w:t>
+      </w:r>
+      <w:r>
+        <w:br/>
+      </w:r>
+      <w:r>
+        <w:rPr>
+          <w:rStyle w:val="VerbatimChar"/>
+        </w:rPr>
+        <w:t xml:space="preserve">##  $ f_religcat1             : Factor w/ 4 levels "1","2","3","4": 1 3 1 1 1 2 2 3 1 1 ...</w:t>
+      </w:r>
+      <w:r>
+        <w:br/>
+      </w:r>
+      <w:r>
+        <w:rPr>
+          <w:rStyle w:val="VerbatimChar"/>
+        </w:rPr>
+        <w:t xml:space="preserve">##  $ f_party_final           : Factor w/ 4 levels "1","2","3","4": 1 1 1 1 3 2 1 4 2 1 ...</w:t>
+      </w:r>
+      <w:r>
+        <w:br/>
+      </w:r>
+      <w:r>
+        <w:rPr>
+          <w:rStyle w:val="VerbatimChar"/>
+        </w:rPr>
+        <w:t xml:space="preserve">##  $ f_partyln_final         : Factor w/ 2 levels "1","2": NA NA NA NA 1 NA NA 1 NA NA ...</w:t>
+      </w:r>
+      <w:r>
+        <w:br/>
+      </w:r>
+      <w:r>
+        <w:rPr>
+          <w:rStyle w:val="VerbatimChar"/>
+        </w:rPr>
+        <w:t xml:space="preserve">##  $ f_partysum_final        : Factor w/ 3 levels "1","2","9": 1 1 1 1 1 2 1 1 2 1 ...</w:t>
+      </w:r>
+      <w:r>
+        <w:br/>
+      </w:r>
+      <w:r>
+        <w:rPr>
+          <w:rStyle w:val="VerbatimChar"/>
+        </w:rPr>
+        <w:t xml:space="preserve">##  $ f_partysumideo_final    : Factor w/ 5 levels "1","2","3","4",..: 1 1 1 1 1 3 1 2 3 1 ...</w:t>
+      </w:r>
+      <w:r>
+        <w:br/>
+      </w:r>
+      <w:r>
+        <w:rPr>
+          <w:rStyle w:val="VerbatimChar"/>
+        </w:rPr>
+        <w:t xml:space="preserve">##  $ f_reg                   : Factor w/ 3 levels "1","2","3": 1 1 1 1 1 3 1 1 1 1 ...</w:t>
+      </w:r>
+      <w:r>
+        <w:br/>
+      </w:r>
+      <w:r>
+        <w:rPr>
+          <w:rStyle w:val="VerbatimChar"/>
+        </w:rPr>
+        <w:t xml:space="preserve">##  $ f_inc_sdt1              : Factor w/ 9 levels "1","2","3","4",..: 9 7 8 9 3 1 9 1 2 1 ...</w:t>
+      </w:r>
+      <w:r>
+        <w:br/>
+      </w:r>
+      <w:r>
+        <w:rPr>
+          <w:rStyle w:val="VerbatimChar"/>
+        </w:rPr>
+        <w:t xml:space="preserve">##  $ f_ideo                  : Factor w/ 5 levels "1","2","3","4",..: 2 2 2 1 2 3 2 3 2 2 ...</w:t>
+      </w:r>
+      <w:r>
+        <w:br/>
+      </w:r>
+      <w:r>
+        <w:rPr>
+          <w:rStyle w:val="VerbatimChar"/>
+        </w:rPr>
+        <w:t xml:space="preserve">##  $ f_inc_tier2             : Factor w/ 3 levels "1","2","3": 3 2 2 2 2 1 3 1 1 1 ...</w:t>
+      </w:r>
+    </w:p>
+    <w:bookmarkEnd w:id="42"/>
     <w:sectPr/>
   </w:body>
 </w:document>

</xml_diff>